<commit_message>
Atualização do Plano de Iteração
</commit_message>
<xml_diff>
--- a/Acompanhamento/Plano de Iteração.docx
+++ b/Acompanhamento/Plano de Iteração.docx
@@ -291,7 +291,13 @@
               <w:t>29</w:t>
             </w:r>
             <w:r>
-              <w:t>/10/2013</w:t>
+              <w:t>/</w:t>
+            </w:r>
+            <w:r>
+              <w:t>09</w:t>
+            </w:r>
+            <w:r>
+              <w:t>/2013</w:t>
             </w:r>
           </w:p>
         </w:tc>
@@ -324,7 +330,10 @@
               <w:t>29/</w:t>
             </w:r>
             <w:r>
-              <w:t>10/2013</w:t>
+              <w:t>09</w:t>
+            </w:r>
+            <w:r>
+              <w:t>/2013</w:t>
             </w:r>
           </w:p>
         </w:tc>
@@ -344,7 +353,7 @@
               <w:rPr>
                 <w:rFonts w:ascii="Arial" w:hAnsi="Arial" w:cs="Arial"/>
               </w:rPr>
-              <w:t>…</w:t>
+              <w:t>Especificar Caso de Uso</w:t>
             </w:r>
           </w:p>
         </w:tc>
@@ -354,7 +363,7 @@
           </w:tcPr>
           <w:p>
             <w:r>
-              <w:t>...</w:t>
+              <w:t>09/10/2013</w:t>
             </w:r>
           </w:p>
         </w:tc>
@@ -365,6 +374,102 @@
             <w:tcW w:w="4885" w:type="dxa"/>
           </w:tcPr>
           <w:p>
+            <w:pPr>
+              <w:rPr>
+                <w:rFonts w:ascii="Arial" w:hAnsi="Arial" w:cs="Arial"/>
+              </w:rPr>
+            </w:pPr>
+            <w:r>
+              <w:rPr>
+                <w:rFonts w:ascii="Arial" w:hAnsi="Arial" w:cs="Arial"/>
+              </w:rPr>
+              <w:t>Especificar Caso de Teste</w:t>
+            </w:r>
+          </w:p>
+        </w:tc>
+        <w:tc>
+          <w:tcPr>
+            <w:tcW w:w="1985" w:type="dxa"/>
+          </w:tcPr>
+          <w:p>
+            <w:r>
+              <w:t>16</w:t>
+            </w:r>
+            <w:r>
+              <w:t>/10/2013</w:t>
+            </w:r>
+          </w:p>
+        </w:tc>
+      </w:tr>
+      <w:tr>
+        <w:tc>
+          <w:tcPr>
+            <w:tcW w:w="4885" w:type="dxa"/>
+          </w:tcPr>
+          <w:p>
+            <w:pPr>
+              <w:rPr>
+                <w:rFonts w:ascii="Arial" w:hAnsi="Arial" w:cs="Arial"/>
+              </w:rPr>
+            </w:pPr>
+            <w:r>
+              <w:rPr>
+                <w:rFonts w:ascii="Arial" w:hAnsi="Arial" w:cs="Arial"/>
+              </w:rPr>
+              <w:t>Criar Documento de Arquitetura</w:t>
+            </w:r>
+          </w:p>
+        </w:tc>
+        <w:tc>
+          <w:tcPr>
+            <w:tcW w:w="1985" w:type="dxa"/>
+          </w:tcPr>
+          <w:p>
+            <w:r>
+              <w:t>16/10/2013</w:t>
+            </w:r>
+          </w:p>
+        </w:tc>
+      </w:tr>
+      <w:tr>
+        <w:tc>
+          <w:tcPr>
+            <w:tcW w:w="4885" w:type="dxa"/>
+          </w:tcPr>
+          <w:p>
+            <w:pPr>
+              <w:rPr>
+                <w:rFonts w:ascii="Arial" w:hAnsi="Arial" w:cs="Arial"/>
+              </w:rPr>
+            </w:pPr>
+            <w:r>
+              <w:rPr>
+                <w:rFonts w:ascii="Arial" w:hAnsi="Arial" w:cs="Arial"/>
+              </w:rPr>
+              <w:t>Fazer Protótipo da Tela</w:t>
+            </w:r>
+          </w:p>
+        </w:tc>
+        <w:tc>
+          <w:tcPr>
+            <w:tcW w:w="1985" w:type="dxa"/>
+          </w:tcPr>
+          <w:p>
+            <w:r>
+              <w:t>23</w:t>
+            </w:r>
+            <w:r>
+              <w:t>/10/2013</w:t>
+            </w:r>
+          </w:p>
+        </w:tc>
+      </w:tr>
+      <w:tr>
+        <w:tc>
+          <w:tcPr>
+            <w:tcW w:w="4885" w:type="dxa"/>
+          </w:tcPr>
+          <w:p>
             <w:r>
               <w:t>Final da Iteração</w:t>
             </w:r>
@@ -381,13 +486,15 @@
           </w:p>
         </w:tc>
       </w:tr>
-      <w:bookmarkEnd w:id="0"/>
     </w:tbl>
     <w:p>
       <w:pPr>
         <w:pStyle w:val="Corpodetexto"/>
         <w:ind w:left="0"/>
       </w:pPr>
+      <w:bookmarkStart w:id="1" w:name="_GoBack"/>
+      <w:bookmarkEnd w:id="0"/>
+      <w:bookmarkEnd w:id="1"/>
     </w:p>
     <w:p>
       <w:pPr>
@@ -1669,7 +1776,14 @@
               <w:rPr>
                 <w:rFonts w:ascii="Arial" w:hAnsi="Arial" w:cs="Arial"/>
               </w:rPr>
-              <w:t>Criar o Documento Lista de Riscos</w:t>
+              <w:t xml:space="preserve">Criar o </w:t>
+            </w:r>
+            <w:r>
+              <w:rPr>
+                <w:rFonts w:ascii="Arial" w:hAnsi="Arial" w:cs="Arial"/>
+              </w:rPr>
+              <w:lastRenderedPageBreak/>
+              <w:t>Documento Lista de Riscos</w:t>
             </w:r>
           </w:p>
         </w:tc>
@@ -1693,6 +1807,7 @@
                 <w:rFonts w:ascii="Arial" w:hAnsi="Arial" w:cs="Arial"/>
                 <w:lang w:eastAsia="ja-JP"/>
               </w:rPr>
+              <w:lastRenderedPageBreak/>
               <w:t>Alta</w:t>
             </w:r>
           </w:p>
@@ -1734,7 +1849,15 @@
                 <w:rFonts w:ascii="Arial" w:hAnsi="Arial" w:cs="Arial"/>
                 <w:lang w:eastAsia="ja-JP"/>
               </w:rPr>
-              <w:t>Completo</w:t>
+              <w:t>Com</w:t>
+            </w:r>
+            <w:r>
+              <w:rPr>
+                <w:rFonts w:ascii="Arial" w:hAnsi="Arial" w:cs="Arial"/>
+                <w:lang w:eastAsia="ja-JP"/>
+              </w:rPr>
+              <w:lastRenderedPageBreak/>
+              <w:t>pleto</w:t>
             </w:r>
           </w:p>
         </w:tc>
@@ -1756,7 +1879,15 @@
                   <w:rStyle w:val="Hyperlink"/>
                   <w:rFonts w:ascii="Arial" w:hAnsi="Arial" w:cs="Arial"/>
                 </w:rPr>
-                <w:t>http://meuprojeto.net/processo/</w:t>
+                <w:t>http://meu</w:t>
+              </w:r>
+              <w:r>
+                <w:rPr>
+                  <w:rStyle w:val="Hyperlink"/>
+                  <w:rFonts w:ascii="Arial" w:hAnsi="Arial" w:cs="Arial"/>
+                </w:rPr>
+                <w:lastRenderedPageBreak/>
+                <w:t>projeto.net/processo/</w:t>
               </w:r>
             </w:hyperlink>
           </w:p>
@@ -1798,7 +1929,15 @@
                 <w:rFonts w:ascii="Arial" w:hAnsi="Arial" w:cs="Arial"/>
                 <w:lang w:eastAsia="ja-JP"/>
               </w:rPr>
-              <w:t>Edson Dias</w:t>
+              <w:t xml:space="preserve">Edson </w:t>
+            </w:r>
+            <w:r>
+              <w:rPr>
+                <w:rFonts w:ascii="Arial" w:hAnsi="Arial" w:cs="Arial"/>
+                <w:lang w:eastAsia="ja-JP"/>
+              </w:rPr>
+              <w:lastRenderedPageBreak/>
+              <w:t>Dias</w:t>
             </w:r>
           </w:p>
         </w:tc>
@@ -1823,6 +1962,7 @@
                 <w:rFonts w:ascii="Arial" w:hAnsi="Arial" w:cs="Arial"/>
                 <w:lang w:eastAsia="ja-JP"/>
               </w:rPr>
+              <w:lastRenderedPageBreak/>
               <w:t>2</w:t>
             </w:r>
             <w:proofErr w:type="gramEnd"/>
@@ -2324,7 +2464,13 @@
               <w:rPr>
                 <w:rFonts w:ascii="Arial" w:hAnsi="Arial" w:cs="Arial"/>
               </w:rPr>
-              <w:t>Criar o Documento Especificação do Caso de Uso</w:t>
+              <w:t xml:space="preserve">Criar o Documento Especificação </w:t>
+            </w:r>
+            <w:r>
+              <w:rPr>
+                <w:rFonts w:ascii="Arial" w:hAnsi="Arial" w:cs="Arial"/>
+              </w:rPr>
+              <w:t>de Requisito</w:t>
             </w:r>
           </w:p>
         </w:tc>
@@ -2870,14 +3016,7 @@
                 <w:rFonts w:ascii="Arial" w:hAnsi="Arial" w:cs="Arial"/>
                 <w:lang w:eastAsia="ja-JP"/>
               </w:rPr>
-              <w:t>Edson</w:t>
-            </w:r>
-            <w:r>
-              <w:rPr>
-                <w:rFonts w:ascii="Arial" w:hAnsi="Arial" w:cs="Arial"/>
-                <w:lang w:eastAsia="ja-JP"/>
-              </w:rPr>
-              <w:t xml:space="preserve"> Dias</w:t>
+              <w:t>Edson Dias</w:t>
             </w:r>
           </w:p>
         </w:tc>
@@ -3072,14 +3211,7 @@
                 <w:rFonts w:ascii="Arial" w:hAnsi="Arial" w:cs="Arial"/>
                 <w:lang w:eastAsia="ja-JP"/>
               </w:rPr>
-              <w:t>Edson</w:t>
-            </w:r>
-            <w:r>
-              <w:rPr>
-                <w:rFonts w:ascii="Arial" w:hAnsi="Arial" w:cs="Arial"/>
-                <w:lang w:eastAsia="ja-JP"/>
-              </w:rPr>
-              <w:t xml:space="preserve"> Dias</w:t>
+              <w:t>Edson Dias</w:t>
             </w:r>
           </w:p>
         </w:tc>
@@ -3129,8 +3261,208 @@
               </w:rPr>
               <w:t>2h</w:t>
             </w:r>
-            <w:bookmarkStart w:id="1" w:name="_GoBack"/>
-            <w:bookmarkEnd w:id="1"/>
+          </w:p>
+        </w:tc>
+      </w:tr>
+      <w:tr>
+        <w:trPr>
+          <w:trHeight w:val="749"/>
+        </w:trPr>
+        <w:tc>
+          <w:tcPr>
+            <w:tcW w:w="1530" w:type="dxa"/>
+            <w:noWrap/>
+            <w:vAlign w:val="bottom"/>
+          </w:tcPr>
+          <w:p>
+            <w:pPr>
+              <w:rPr>
+                <w:rFonts w:ascii="Arial" w:hAnsi="Arial" w:cs="Arial"/>
+              </w:rPr>
+            </w:pPr>
+            <w:r>
+              <w:rPr>
+                <w:rFonts w:ascii="Arial" w:hAnsi="Arial" w:cs="Arial"/>
+              </w:rPr>
+              <w:t>Criar o caderno de Arquitetura</w:t>
+            </w:r>
+          </w:p>
+        </w:tc>
+        <w:tc>
+          <w:tcPr>
+            <w:tcW w:w="990" w:type="dxa"/>
+            <w:noWrap/>
+            <w:vAlign w:val="bottom"/>
+          </w:tcPr>
+          <w:p>
+            <w:pPr>
+              <w:widowControl/>
+              <w:spacing w:line="240" w:lineRule="auto"/>
+              <w:rPr>
+                <w:rFonts w:ascii="Arial" w:hAnsi="Arial" w:cs="Arial"/>
+                <w:lang w:eastAsia="ja-JP"/>
+              </w:rPr>
+            </w:pPr>
+            <w:r>
+              <w:rPr>
+                <w:rFonts w:ascii="Arial" w:hAnsi="Arial" w:cs="Arial"/>
+                <w:lang w:eastAsia="ja-JP"/>
+              </w:rPr>
+              <w:t>Alta</w:t>
+            </w:r>
+          </w:p>
+        </w:tc>
+        <w:tc>
+          <w:tcPr>
+            <w:tcW w:w="990" w:type="dxa"/>
+            <w:noWrap/>
+            <w:vAlign w:val="bottom"/>
+          </w:tcPr>
+          <w:p>
+            <w:pPr>
+              <w:widowControl/>
+              <w:spacing w:line="240" w:lineRule="auto"/>
+              <w:rPr>
+                <w:rFonts w:ascii="Arial" w:hAnsi="Arial" w:cs="Arial"/>
+                <w:lang w:eastAsia="ja-JP"/>
+              </w:rPr>
+            </w:pPr>
+          </w:p>
+        </w:tc>
+        <w:tc>
+          <w:tcPr>
+            <w:tcW w:w="743" w:type="dxa"/>
+            <w:noWrap/>
+            <w:vAlign w:val="bottom"/>
+          </w:tcPr>
+          <w:p>
+            <w:pPr>
+              <w:widowControl/>
+              <w:spacing w:line="240" w:lineRule="auto"/>
+              <w:rPr>
+                <w:rFonts w:ascii="Arial" w:hAnsi="Arial" w:cs="Arial"/>
+                <w:lang w:eastAsia="ja-JP"/>
+              </w:rPr>
+            </w:pPr>
+            <w:r>
+              <w:rPr>
+                <w:rFonts w:ascii="Arial" w:hAnsi="Arial" w:cs="Arial"/>
+                <w:lang w:eastAsia="ja-JP"/>
+              </w:rPr>
+              <w:t>Completo</w:t>
+            </w:r>
+          </w:p>
+        </w:tc>
+        <w:tc>
+          <w:tcPr>
+            <w:tcW w:w="1147" w:type="dxa"/>
+            <w:noWrap/>
+            <w:vAlign w:val="bottom"/>
+          </w:tcPr>
+          <w:p>
+            <w:pPr>
+              <w:rPr>
+                <w:rFonts w:ascii="Arial" w:hAnsi="Arial" w:cs="Arial"/>
+              </w:rPr>
+            </w:pPr>
+            <w:hyperlink r:id="rId19" w:history="1">
+              <w:r>
+                <w:rPr>
+                  <w:rStyle w:val="Hyperlink"/>
+                  <w:rFonts w:ascii="Arial" w:hAnsi="Arial" w:cs="Arial"/>
+                </w:rPr>
+                <w:t>http://meuprojeto.net/processo/</w:t>
+              </w:r>
+            </w:hyperlink>
+          </w:p>
+        </w:tc>
+        <w:tc>
+          <w:tcPr>
+            <w:tcW w:w="990" w:type="dxa"/>
+            <w:noWrap/>
+            <w:vAlign w:val="bottom"/>
+          </w:tcPr>
+          <w:p>
+            <w:pPr>
+              <w:widowControl/>
+              <w:spacing w:line="240" w:lineRule="auto"/>
+              <w:rPr>
+                <w:rFonts w:ascii="Arial" w:hAnsi="Arial" w:cs="Arial"/>
+                <w:lang w:eastAsia="ja-JP"/>
+              </w:rPr>
+            </w:pPr>
+          </w:p>
+        </w:tc>
+        <w:tc>
+          <w:tcPr>
+            <w:tcW w:w="1080" w:type="dxa"/>
+            <w:noWrap/>
+            <w:vAlign w:val="bottom"/>
+          </w:tcPr>
+          <w:p>
+            <w:pPr>
+              <w:widowControl/>
+              <w:spacing w:line="240" w:lineRule="auto"/>
+              <w:rPr>
+                <w:rFonts w:ascii="Arial" w:hAnsi="Arial" w:cs="Arial"/>
+                <w:lang w:eastAsia="ja-JP"/>
+              </w:rPr>
+            </w:pPr>
+            <w:r>
+              <w:rPr>
+                <w:rFonts w:ascii="Arial" w:hAnsi="Arial" w:cs="Arial"/>
+                <w:lang w:eastAsia="ja-JP"/>
+              </w:rPr>
+              <w:t>Edson Dias</w:t>
+            </w:r>
+          </w:p>
+        </w:tc>
+        <w:tc>
+          <w:tcPr>
+            <w:tcW w:w="900" w:type="dxa"/>
+            <w:noWrap/>
+            <w:vAlign w:val="bottom"/>
+          </w:tcPr>
+          <w:p>
+            <w:pPr>
+              <w:widowControl/>
+              <w:spacing w:line="240" w:lineRule="auto"/>
+              <w:rPr>
+                <w:rFonts w:ascii="Arial" w:hAnsi="Arial" w:cs="Arial"/>
+                <w:lang w:eastAsia="ja-JP"/>
+              </w:rPr>
+            </w:pPr>
+            <w:r>
+              <w:rPr>
+                <w:rFonts w:ascii="Arial" w:hAnsi="Arial" w:cs="Arial"/>
+                <w:lang w:eastAsia="ja-JP"/>
+              </w:rPr>
+              <w:t>2h</w:t>
+            </w:r>
+          </w:p>
+        </w:tc>
+        <w:tc>
+          <w:tcPr>
+            <w:tcW w:w="1080" w:type="dxa"/>
+            <w:noWrap/>
+            <w:vAlign w:val="bottom"/>
+          </w:tcPr>
+          <w:p>
+            <w:pPr>
+              <w:widowControl/>
+              <w:spacing w:line="240" w:lineRule="auto"/>
+              <w:rPr>
+                <w:rFonts w:ascii="Arial" w:hAnsi="Arial" w:cs="Arial"/>
+                <w:lang w:eastAsia="ja-JP"/>
+              </w:rPr>
+            </w:pPr>
+            <w:r>
+              <w:rPr>
+                <w:rFonts w:ascii="Arial" w:hAnsi="Arial" w:cs="Arial"/>
+                <w:lang w:eastAsia="ja-JP"/>
+              </w:rPr>
+              <w:t>2h</w:t>
+            </w:r>
           </w:p>
         </w:tc>
       </w:tr>
@@ -3464,6 +3796,7 @@
         <w:pStyle w:val="Ttulo2"/>
       </w:pPr>
       <w:r>
+        <w:lastRenderedPageBreak/>
         <w:t xml:space="preserve">Aprovação do </w:t>
       </w:r>
       <w:r>
@@ -3819,12 +4152,12 @@
       </w:pPr>
     </w:p>
     <w:sectPr>
-      <w:headerReference w:type="even" r:id="rId19"/>
-      <w:headerReference w:type="default" r:id="rId20"/>
-      <w:footerReference w:type="even" r:id="rId21"/>
-      <w:footerReference w:type="default" r:id="rId22"/>
-      <w:headerReference w:type="first" r:id="rId23"/>
-      <w:footerReference w:type="first" r:id="rId24"/>
+      <w:headerReference w:type="even" r:id="rId20"/>
+      <w:headerReference w:type="default" r:id="rId21"/>
+      <w:footerReference w:type="even" r:id="rId22"/>
+      <w:footerReference w:type="default" r:id="rId23"/>
+      <w:headerReference w:type="first" r:id="rId24"/>
+      <w:footerReference w:type="first" r:id="rId25"/>
       <w:pgSz w:w="12240" w:h="15840" w:code="1"/>
       <w:pgMar w:top="1440" w:right="1440" w:bottom="1440" w:left="1440" w:header="720" w:footer="720" w:gutter="0"/>
       <w:cols w:space="720"/>
@@ -3988,7 +4321,7 @@
               <w:rStyle w:val="Nmerodepgina"/>
               <w:noProof/>
             </w:rPr>
-            <w:t>2</w:t>
+            <w:t>1</w:t>
           </w:r>
           <w:r>
             <w:rPr>

</xml_diff>